<commit_message>
Keywords_replace: Update keyword to match README
</commit_message>
<xml_diff>
--- a/inst/extdata/Keywords_replace.docx
+++ b/inst/extdata/Keywords_replace.docx
@@ -20,70 +20,31 @@
       <w:pPr>
         <w:spacing w:after="160" w:line="278" w:lineRule="auto"/>
       </w:pPr>
+      <w:proofErr w:type="spellStart"/>
       <w:r>
-        <w:t>This study has</w:t>
+        <w:t>TTsubjectTT</w:t>
       </w:r>
-      <w:r>
-        <w:t xml:space="preserve"> a total of 600 enrolled participants.</w:t>
-      </w:r>
+      <w:proofErr w:type="spellEnd"/>
     </w:p>
     <w:p>
       <w:pPr>
         <w:spacing w:after="160" w:line="278" w:lineRule="auto"/>
       </w:pPr>
+      <w:proofErr w:type="spellStart"/>
       <w:r>
-        <w:t>TTsubjectTT</w:t>
+        <w:t>TTsiteTT</w:t>
       </w:r>
+      <w:proofErr w:type="spellEnd"/>
     </w:p>
     <w:p>
       <w:pPr>
         <w:spacing w:after="160" w:line="278" w:lineRule="auto"/>
       </w:pPr>
-    </w:p>
-    <w:p>
-      <w:pPr>
-        <w:spacing w:after="160" w:line="278" w:lineRule="auto"/>
-      </w:pPr>
+      <w:proofErr w:type="spellStart"/>
       <w:r>
-        <w:t>Significant difference in efficacy between the treatment and placebo arms was observed</w:t>
+        <w:t>TTconclusionTT</w:t>
       </w:r>
-      <w:r>
-        <w:t xml:space="preserve">. </w:t>
-      </w:r>
-    </w:p>
-    <w:p>
-      <w:pPr>
-        <w:spacing w:after="160" w:line="278" w:lineRule="auto"/>
-      </w:pPr>
-      <w:r>
-        <w:t>TTsomethingTT</w:t>
-      </w:r>
-    </w:p>
-    <w:p>
-      <w:pPr>
-        <w:spacing w:after="160" w:line="278" w:lineRule="auto"/>
-      </w:pPr>
-    </w:p>
-    <w:p>
-      <w:pPr>
-        <w:spacing w:after="160" w:line="278" w:lineRule="auto"/>
-      </w:pPr>
-      <w:r>
-        <w:t>TTsomething2TT</w:t>
-      </w:r>
-    </w:p>
-    <w:p>
-      <w:pPr>
-        <w:spacing w:after="160" w:line="278" w:lineRule="auto"/>
-      </w:pPr>
-    </w:p>
-    <w:p>
-      <w:pPr>
-        <w:spacing w:after="160" w:line="278" w:lineRule="auto"/>
-      </w:pPr>
-      <w:r>
-        <w:t>TTsomethingelseTT</w:t>
-      </w:r>
+      <w:proofErr w:type="spellEnd"/>
     </w:p>
     <w:p>
       <w:pPr>
@@ -160,7 +121,6 @@
         <w:docPartUnique/>
       </w:docPartObj>
     </w:sdtPr>
-    <w:sdtEndPr/>
     <w:sdtContent>
       <w:p>
         <w:pPr>
@@ -220,7 +180,6 @@
           <w:calendar w:val="gregorian"/>
         </w:date>
       </w:sdtPr>
-      <w:sdtEndPr/>
       <w:sdtContent>
         <w:r>
           <w:rPr>
@@ -293,7 +252,6 @@
         <w:dataBinding w:xpath="/root[1]/PrimaryCompoundNo[1]" w:storeItemID="{291E4D77-01E7-4FFA-B63C-97DDF58E5922}"/>
         <w:text/>
       </w:sdtPr>
-      <w:sdtEndPr/>
       <w:sdtContent>
         <w:r>
           <w:rPr>
@@ -322,7 +280,6 @@
         <w:dataBinding w:xpath="/root[1]/Generic[1]" w:storeItemID="{291E4D77-01E7-4FFA-B63C-97DDF58E5922}"/>
         <w:text/>
       </w:sdtPr>
-      <w:sdtEndPr/>
       <w:sdtContent>
         <w:r>
           <w:rPr>
@@ -374,7 +331,6 @@
         <w:dataBinding w:xpath="/root[1]/ProtocolNumber[1]" w:storeItemID="{291E4D77-01E7-4FFA-B63C-97DDF58E5922}"/>
         <w:text/>
       </w:sdtPr>
-      <w:sdtEndPr/>
       <w:sdtContent>
         <w:r>
           <w:rPr>
@@ -996,7 +952,6 @@
   <w:style w:type="character" w:default="1" w:styleId="DefaultParagraphFont">
     <w:name w:val="Default Paragraph Font"/>
     <w:uiPriority w:val="1"/>
-    <w:semiHidden/>
     <w:unhideWhenUsed/>
   </w:style>
   <w:style w:type="table" w:default="1" w:styleId="TableNormal">

</xml_diff>